<commit_message>
iSchool Competetion 1st Commit
</commit_message>
<xml_diff>
--- a/public/Documents/WattWizards - Business Model.docx
+++ b/public/Documents/WattWizards - Business Model.docx
@@ -423,19 +423,71 @@
               <w:rPr>
                 <w:rFonts w:ascii="Arial" w:hAnsi="Arial"/>
               </w:rPr>
+              <w:t xml:space="preserve"> Industrial Companies – Elsewedy Electric, ABB Egypt, Siemens Middle East</w:t>
+            </w:r>
+            <w:r>
+              <w:rPr>
+                <w:rFonts w:ascii="Arial" w:hAnsi="Arial"/>
+              </w:rPr>
+              <w:t>, and more</w:t>
+            </w:r>
+            <w:r>
+              <w:rPr>
+                <w:rFonts w:ascii="Arial" w:hAnsi="Arial"/>
+              </w:rPr>
+              <w:t>.</w:t>
+            </w:r>
+          </w:p>
+          <w:p>
+            <w:pPr>
+              <w:rPr>
+                <w:rFonts w:ascii="Arial" w:hAnsi="Arial"/>
+              </w:rPr>
+            </w:pPr>
+          </w:p>
+          <w:p>
+            <w:pPr>
+              <w:rPr>
+                <w:rFonts w:ascii="Arial" w:hAnsi="Arial"/>
+              </w:rPr>
+            </w:pPr>
+            <w:r>
+              <w:rPr>
+                <w:rFonts w:ascii="Segoe UI Symbol" w:hAnsi="Segoe UI Symbol" w:cs="Segoe UI Symbol"/>
+              </w:rPr>
+              <w:t>🔹</w:t>
+            </w:r>
+            <w:r>
+              <w:rPr>
+                <w:rFonts w:ascii="Arial" w:hAnsi="Arial"/>
+              </w:rPr>
+              <w:t xml:space="preserve"> Universities &amp; Institutes –</w:t>
+            </w:r>
+            <w:r>
+              <w:rPr>
+                <w:rFonts w:ascii="Arial" w:hAnsi="Arial" w:hint="cs"/>
+                <w:rtl/>
+              </w:rPr>
               <w:t xml:space="preserve"> </w:t>
             </w:r>
             <w:r>
               <w:rPr>
                 <w:rFonts w:ascii="Arial" w:hAnsi="Arial"/>
-              </w:rPr>
-              <w:t>Industrial Companies – Elsewedy Electric, ABB Egypt, Siemens Middle East</w:t>
-            </w:r>
-            <w:r>
-              <w:rPr>
-                <w:rFonts w:ascii="Arial" w:hAnsi="Arial"/>
-              </w:rPr>
-              <w:t>, and more</w:t>
+                <w:lang w:val="en-US"/>
+              </w:rPr>
+              <w:t xml:space="preserve"> SUT,</w:t>
+            </w:r>
+            <w:r>
+              <w:rPr>
+                <w:rFonts w:ascii="Arial" w:hAnsi="Arial"/>
+              </w:rPr>
+              <w:t xml:space="preserve"> Cairo University, Ain Shams, AUC</w:t>
+            </w:r>
+            <w:r>
+              <w:rPr>
+                <w:rFonts w:ascii="Arial" w:hAnsi="Arial"/>
+              </w:rPr>
+              <w:t xml:space="preserve"> and more</w:t>
             </w:r>
             <w:r>
               <w:rPr>
@@ -467,13 +519,7 @@
               <w:rPr>
                 <w:rFonts w:ascii="Arial" w:hAnsi="Arial"/>
               </w:rPr>
-              <w:t xml:space="preserve"> Universities &amp; Institutes – Cairo University, Ain Shams, AUC</w:t>
-            </w:r>
-            <w:r>
-              <w:rPr>
-                <w:rFonts w:ascii="Arial" w:hAnsi="Arial"/>
-              </w:rPr>
-              <w:t xml:space="preserve"> and more</w:t>
+              <w:t xml:space="preserve"> Tech Companies</w:t>
             </w:r>
             <w:r>
               <w:rPr>
@@ -502,45 +548,8 @@
               <w:t>🔹</w:t>
             </w:r>
             <w:r>
-              <w:rPr>
-                <w:rFonts w:ascii="Arial" w:hAnsi="Arial"/>
-              </w:rPr>
-              <w:t xml:space="preserve"> Tech Companies</w:t>
-            </w:r>
-            <w:r>
-              <w:rPr>
-                <w:rFonts w:ascii="Arial" w:hAnsi="Arial"/>
-              </w:rPr>
-              <w:t>.</w:t>
-            </w:r>
-          </w:p>
-          <w:p>
-            <w:pPr>
-              <w:rPr>
-                <w:rFonts w:ascii="Arial" w:hAnsi="Arial"/>
-              </w:rPr>
-            </w:pPr>
-          </w:p>
-          <w:p>
-            <w:pPr>
-              <w:rPr>
-                <w:rFonts w:ascii="Arial" w:hAnsi="Arial"/>
-              </w:rPr>
-            </w:pPr>
-            <w:r>
-              <w:rPr>
-                <w:rFonts w:ascii="Segoe UI Symbol" w:hAnsi="Segoe UI Symbol" w:cs="Segoe UI Symbol"/>
-              </w:rPr>
-              <w:t>🔹</w:t>
-            </w:r>
-            <w:r>
-              <w:t xml:space="preserve"> Startup Accelerators &amp; Investors</w:t>
-            </w:r>
-            <w:r>
-              <w:t>.</w:t>
-            </w:r>
-            <w:bookmarkStart w:id="0" w:name="_GoBack"/>
-            <w:bookmarkEnd w:id="0"/>
+              <w:t xml:space="preserve"> Startup Accelerators &amp; Investors.</w:t>
+            </w:r>
           </w:p>
         </w:tc>
         <w:tc>
@@ -648,25 +657,7 @@
                 <w:bCs/>
                 <w:color w:val="000000" w:themeColor="text1"/>
               </w:rPr>
-              <w:t>Customer Suppor</w:t>
-            </w:r>
-            <w:r>
-              <w:rPr>
-                <w:rFonts w:asciiTheme="minorBidi" w:hAnsiTheme="minorBidi"/>
-                <w:b/>
-                <w:bCs/>
-                <w:color w:val="000000" w:themeColor="text1"/>
-              </w:rPr>
-              <w:t>t &amp; Training – Online tutorials</w:t>
-            </w:r>
-            <w:r>
-              <w:rPr>
-                <w:rFonts w:asciiTheme="minorBidi" w:hAnsiTheme="minorBidi"/>
-                <w:b/>
-                <w:bCs/>
-                <w:color w:val="000000" w:themeColor="text1"/>
-              </w:rPr>
-              <w:t>.</w:t>
+              <w:t>Customer Support &amp; Training – Online tutorials.</w:t>
             </w:r>
           </w:p>
         </w:tc>
@@ -706,9 +697,12 @@
                 <w:color w:val="000000" w:themeColor="text1"/>
                 <w:szCs w:val="32"/>
               </w:rPr>
-              <w:t xml:space="preserve"> </w:t>
-            </w:r>
-            <w:r>
+              <w:t xml:space="preserve"> AI-Powered Circuit Analysis – Fewer human errors.</w:t>
+            </w:r>
+          </w:p>
+          <w:p>
+            <w:pPr>
+              <w:cnfStyle w:val="000000100000" w:firstRow="0" w:lastRow="0" w:firstColumn="0" w:lastColumn="0" w:oddVBand="0" w:evenVBand="0" w:oddHBand="1" w:evenHBand="0" w:firstRowFirstColumn="0" w:firstRowLastColumn="0" w:lastRowFirstColumn="0" w:lastRowLastColumn="0"/>
               <w:rPr>
                 <w:rFonts w:ascii="Arial" w:hAnsi="Arial"/>
                 <w:b/>
@@ -716,8 +710,7 @@
                 <w:color w:val="000000" w:themeColor="text1"/>
                 <w:szCs w:val="32"/>
               </w:rPr>
-              <w:t>AI-Powered Circuit Analysis – Fewer human errors.</w:t>
-            </w:r>
+            </w:pPr>
           </w:p>
           <w:p>
             <w:pPr>
@@ -730,10 +723,18 @@
                 <w:szCs w:val="32"/>
               </w:rPr>
             </w:pPr>
-          </w:p>
-          <w:p>
-            <w:pPr>
-              <w:cnfStyle w:val="000000100000" w:firstRow="0" w:lastRow="0" w:firstColumn="0" w:lastColumn="0" w:oddVBand="0" w:evenVBand="0" w:oddHBand="1" w:evenHBand="0" w:firstRowFirstColumn="0" w:firstRowLastColumn="0" w:lastRowFirstColumn="0" w:lastRowLastColumn="0"/>
+            <w:r>
+              <w:rPr>
+                <w:rFonts w:ascii="Segoe UI Symbol" w:hAnsi="Segoe UI Symbol" w:cs="Segoe UI Symbol"/>
+                <w:b/>
+                <w:bCs/>
+                <w:color w:val="000000" w:themeColor="text1"/>
+                <w:sz w:val="22"/>
+                <w:szCs w:val="22"/>
+              </w:rPr>
+              <w:t>🔹</w:t>
+            </w:r>
+            <w:r>
               <w:rPr>
                 <w:rFonts w:ascii="Arial" w:hAnsi="Arial"/>
                 <w:b/>
@@ -741,6 +742,31 @@
                 <w:color w:val="000000" w:themeColor="text1"/>
                 <w:szCs w:val="32"/>
               </w:rPr>
+              <w:t xml:space="preserve"> Online &amp; Offline Access – Work anywhere, anytime.</w:t>
+            </w:r>
+          </w:p>
+          <w:p>
+            <w:pPr>
+              <w:cnfStyle w:val="000000100000" w:firstRow="0" w:lastRow="0" w:firstColumn="0" w:lastColumn="0" w:oddVBand="0" w:evenVBand="0" w:oddHBand="1" w:evenHBand="0" w:firstRowFirstColumn="0" w:firstRowLastColumn="0" w:lastRowFirstColumn="0" w:lastRowLastColumn="0"/>
+              <w:rPr>
+                <w:rFonts w:ascii="Arial" w:hAnsi="Arial"/>
+                <w:b/>
+                <w:bCs/>
+                <w:color w:val="000000" w:themeColor="text1"/>
+                <w:szCs w:val="32"/>
+              </w:rPr>
+            </w:pPr>
+          </w:p>
+          <w:p>
+            <w:pPr>
+              <w:cnfStyle w:val="000000100000" w:firstRow="0" w:lastRow="0" w:firstColumn="0" w:lastColumn="0" w:oddVBand="0" w:evenVBand="0" w:oddHBand="1" w:evenHBand="0" w:firstRowFirstColumn="0" w:firstRowLastColumn="0" w:lastRowFirstColumn="0" w:lastRowLastColumn="0"/>
+              <w:rPr>
+                <w:rFonts w:ascii="Arial" w:hAnsi="Arial"/>
+                <w:b/>
+                <w:bCs/>
+                <w:color w:val="000000" w:themeColor="text1"/>
+                <w:szCs w:val="32"/>
+              </w:rPr>
             </w:pPr>
             <w:r>
               <w:rPr>
@@ -761,72 +787,7 @@
                 <w:color w:val="000000" w:themeColor="text1"/>
                 <w:szCs w:val="32"/>
               </w:rPr>
-              <w:t xml:space="preserve"> </w:t>
-            </w:r>
-            <w:r>
-              <w:rPr>
-                <w:rFonts w:ascii="Arial" w:hAnsi="Arial"/>
-                <w:b/>
-                <w:bCs/>
-                <w:color w:val="000000" w:themeColor="text1"/>
-                <w:szCs w:val="32"/>
-              </w:rPr>
-              <w:t>Online &amp; Offline Access – Work anywhere, anytime.</w:t>
-            </w:r>
-          </w:p>
-          <w:p>
-            <w:pPr>
-              <w:cnfStyle w:val="000000100000" w:firstRow="0" w:lastRow="0" w:firstColumn="0" w:lastColumn="0" w:oddVBand="0" w:evenVBand="0" w:oddHBand="1" w:evenHBand="0" w:firstRowFirstColumn="0" w:firstRowLastColumn="0" w:lastRowFirstColumn="0" w:lastRowLastColumn="0"/>
-              <w:rPr>
-                <w:rFonts w:ascii="Arial" w:hAnsi="Arial"/>
-                <w:b/>
-                <w:bCs/>
-                <w:color w:val="000000" w:themeColor="text1"/>
-                <w:szCs w:val="32"/>
-              </w:rPr>
-            </w:pPr>
-          </w:p>
-          <w:p>
-            <w:pPr>
-              <w:cnfStyle w:val="000000100000" w:firstRow="0" w:lastRow="0" w:firstColumn="0" w:lastColumn="0" w:oddVBand="0" w:evenVBand="0" w:oddHBand="1" w:evenHBand="0" w:firstRowFirstColumn="0" w:firstRowLastColumn="0" w:lastRowFirstColumn="0" w:lastRowLastColumn="0"/>
-              <w:rPr>
-                <w:rFonts w:ascii="Arial" w:hAnsi="Arial"/>
-                <w:b/>
-                <w:bCs/>
-                <w:color w:val="000000" w:themeColor="text1"/>
-                <w:szCs w:val="32"/>
-              </w:rPr>
-            </w:pPr>
-            <w:r>
-              <w:rPr>
-                <w:rFonts w:ascii="Segoe UI Symbol" w:hAnsi="Segoe UI Symbol" w:cs="Segoe UI Symbol"/>
-                <w:b/>
-                <w:bCs/>
-                <w:color w:val="000000" w:themeColor="text1"/>
-                <w:sz w:val="22"/>
-                <w:szCs w:val="22"/>
-              </w:rPr>
-              <w:t>🔹</w:t>
-            </w:r>
-            <w:r>
-              <w:rPr>
-                <w:rFonts w:ascii="Arial" w:hAnsi="Arial"/>
-                <w:b/>
-                <w:bCs/>
-                <w:color w:val="000000" w:themeColor="text1"/>
-                <w:szCs w:val="32"/>
-              </w:rPr>
-              <w:t xml:space="preserve"> </w:t>
-            </w:r>
-            <w:r>
-              <w:rPr>
-                <w:rFonts w:ascii="Arial" w:hAnsi="Arial"/>
-                <w:b/>
-                <w:bCs/>
-                <w:color w:val="000000" w:themeColor="text1"/>
-                <w:szCs w:val="32"/>
-              </w:rPr>
-              <w:t>Affordable &amp; Scalable – Students to enterprise-level solutions.</w:t>
+              <w:t xml:space="preserve"> Affordable &amp; Scalable – Students to enterprise-level solutions.</w:t>
             </w:r>
           </w:p>
           <w:p>
@@ -1456,7 +1417,7 @@
                 <w:sz w:val="20"/>
                 <w:szCs w:val="20"/>
               </w:rPr>
-              <w:t xml:space="preserve"> </w:t>
+              <w:t xml:space="preserve"> Human Capital –</w:t>
             </w:r>
             <w:r>
               <w:rPr>
@@ -1467,7 +1428,7 @@
                 <w:sz w:val="20"/>
                 <w:szCs w:val="20"/>
               </w:rPr>
-              <w:t>Human Capital –</w:t>
+              <w:t xml:space="preserve"> Developers, engineers</w:t>
             </w:r>
             <w:r>
               <w:rPr>
@@ -1478,9 +1439,12 @@
                 <w:sz w:val="20"/>
                 <w:szCs w:val="20"/>
               </w:rPr>
-              <w:t xml:space="preserve"> Developers, engineers</w:t>
-            </w:r>
-            <w:r>
+              <w:t>.</w:t>
+            </w:r>
+          </w:p>
+          <w:p>
+            <w:pPr>
+              <w:cnfStyle w:val="000000100000" w:firstRow="0" w:lastRow="0" w:firstColumn="0" w:lastColumn="0" w:oddVBand="0" w:evenVBand="0" w:oddHBand="1" w:evenHBand="0" w:firstRowFirstColumn="0" w:firstRowLastColumn="0" w:lastRowFirstColumn="0" w:lastRowLastColumn="0"/>
               <w:rPr>
                 <w:rFonts w:ascii="Arial" w:hAnsi="Arial"/>
                 <w:b/>
@@ -1489,8 +1453,7 @@
                 <w:sz w:val="20"/>
                 <w:szCs w:val="20"/>
               </w:rPr>
-              <w:t>.</w:t>
-            </w:r>
+            </w:pPr>
           </w:p>
           <w:p>
             <w:pPr>
@@ -1504,18 +1467,50 @@
                 <w:szCs w:val="20"/>
               </w:rPr>
             </w:pPr>
-          </w:p>
-          <w:p>
-            <w:pPr>
-              <w:cnfStyle w:val="000000100000" w:firstRow="0" w:lastRow="0" w:firstColumn="0" w:lastColumn="0" w:oddVBand="0" w:evenVBand="0" w:oddHBand="1" w:evenHBand="0" w:firstRowFirstColumn="0" w:firstRowLastColumn="0" w:lastRowFirstColumn="0" w:lastRowLastColumn="0"/>
-              <w:rPr>
-                <w:rFonts w:ascii="Arial" w:hAnsi="Arial"/>
+            <w:r>
+              <w:rPr>
+                <w:rFonts w:ascii="Segoe UI Symbol" w:hAnsi="Segoe UI Symbol" w:cs="Segoe UI Symbol"/>
                 <w:b/>
                 <w:bCs/>
                 <w:color w:val="000000" w:themeColor="text1"/>
                 <w:sz w:val="20"/>
                 <w:szCs w:val="20"/>
               </w:rPr>
+              <w:t>🔹</w:t>
+            </w:r>
+            <w:r>
+              <w:rPr>
+                <w:rFonts w:ascii="Arial" w:hAnsi="Arial"/>
+                <w:b/>
+                <w:bCs/>
+                <w:color w:val="000000" w:themeColor="text1"/>
+                <w:sz w:val="20"/>
+                <w:szCs w:val="20"/>
+              </w:rPr>
+              <w:t xml:space="preserve"> Funding – potential investors.</w:t>
+            </w:r>
+          </w:p>
+          <w:p>
+            <w:pPr>
+              <w:cnfStyle w:val="000000100000" w:firstRow="0" w:lastRow="0" w:firstColumn="0" w:lastColumn="0" w:oddVBand="0" w:evenVBand="0" w:oddHBand="1" w:evenHBand="0" w:firstRowFirstColumn="0" w:firstRowLastColumn="0" w:lastRowFirstColumn="0" w:lastRowLastColumn="0"/>
+              <w:rPr>
+                <w:rFonts w:ascii="Arial" w:hAnsi="Arial"/>
+                <w:b/>
+                <w:bCs/>
+                <w:color w:val="000000" w:themeColor="text1"/>
+                <w:sz w:val="20"/>
+                <w:szCs w:val="20"/>
+              </w:rPr>
+            </w:pPr>
+          </w:p>
+          <w:p>
+            <w:pPr>
+              <w:cnfStyle w:val="000000100000" w:firstRow="0" w:lastRow="0" w:firstColumn="0" w:lastColumn="0" w:oddVBand="0" w:evenVBand="0" w:oddHBand="1" w:evenHBand="0" w:firstRowFirstColumn="0" w:firstRowLastColumn="0" w:lastRowFirstColumn="0" w:lastRowLastColumn="0"/>
+              <w:rPr>
+                <w:rFonts w:ascii="Arial" w:hAnsi="Arial"/>
+                <w:color w:val="808080" w:themeColor="background1" w:themeShade="80"/>
+                <w:sz w:val="20"/>
+              </w:rPr>
             </w:pPr>
             <w:r>
               <w:rPr>
@@ -1537,74 +1532,7 @@
                 <w:sz w:val="20"/>
                 <w:szCs w:val="20"/>
               </w:rPr>
-              <w:t xml:space="preserve"> Funding – </w:t>
-            </w:r>
-            <w:r>
-              <w:rPr>
-                <w:rFonts w:ascii="Arial" w:hAnsi="Arial"/>
-                <w:b/>
-                <w:bCs/>
-                <w:color w:val="000000" w:themeColor="text1"/>
-                <w:sz w:val="20"/>
-                <w:szCs w:val="20"/>
-              </w:rPr>
-              <w:t>potential investors.</w:t>
-            </w:r>
-          </w:p>
-          <w:p>
-            <w:pPr>
-              <w:cnfStyle w:val="000000100000" w:firstRow="0" w:lastRow="0" w:firstColumn="0" w:lastColumn="0" w:oddVBand="0" w:evenVBand="0" w:oddHBand="1" w:evenHBand="0" w:firstRowFirstColumn="0" w:firstRowLastColumn="0" w:lastRowFirstColumn="0" w:lastRowLastColumn="0"/>
-              <w:rPr>
-                <w:rFonts w:ascii="Arial" w:hAnsi="Arial"/>
-                <w:b/>
-                <w:bCs/>
-                <w:color w:val="000000" w:themeColor="text1"/>
-                <w:sz w:val="20"/>
-                <w:szCs w:val="20"/>
-              </w:rPr>
-            </w:pPr>
-          </w:p>
-          <w:p>
-            <w:pPr>
-              <w:cnfStyle w:val="000000100000" w:firstRow="0" w:lastRow="0" w:firstColumn="0" w:lastColumn="0" w:oddVBand="0" w:evenVBand="0" w:oddHBand="1" w:evenHBand="0" w:firstRowFirstColumn="0" w:firstRowLastColumn="0" w:lastRowFirstColumn="0" w:lastRowLastColumn="0"/>
-              <w:rPr>
-                <w:rFonts w:ascii="Arial" w:hAnsi="Arial"/>
-                <w:color w:val="808080" w:themeColor="background1" w:themeShade="80"/>
-                <w:sz w:val="20"/>
-              </w:rPr>
-            </w:pPr>
-            <w:r>
-              <w:rPr>
-                <w:rFonts w:ascii="Segoe UI Symbol" w:hAnsi="Segoe UI Symbol" w:cs="Segoe UI Symbol"/>
-                <w:b/>
-                <w:bCs/>
-                <w:color w:val="000000" w:themeColor="text1"/>
-                <w:sz w:val="20"/>
-                <w:szCs w:val="20"/>
-              </w:rPr>
-              <w:t>🔹</w:t>
-            </w:r>
-            <w:r>
-              <w:rPr>
-                <w:rFonts w:ascii="Arial" w:hAnsi="Arial"/>
-                <w:b/>
-                <w:bCs/>
-                <w:color w:val="000000" w:themeColor="text1"/>
-                <w:sz w:val="20"/>
-                <w:szCs w:val="20"/>
-              </w:rPr>
-              <w:t xml:space="preserve"> </w:t>
-            </w:r>
-            <w:r>
-              <w:rPr>
-                <w:rFonts w:ascii="Arial" w:hAnsi="Arial"/>
-                <w:b/>
-                <w:bCs/>
-                <w:color w:val="000000" w:themeColor="text1"/>
-                <w:sz w:val="20"/>
-                <w:szCs w:val="20"/>
-              </w:rPr>
-              <w:t>Hybrid Work Model – Alexandria-based hub.</w:t>
+              <w:t xml:space="preserve"> Hybrid Work Model – Alexandria-based hub.</w:t>
             </w:r>
           </w:p>
         </w:tc>
@@ -1654,17 +1582,7 @@
                 <w:color w:val="000000" w:themeColor="text1"/>
                 <w:sz w:val="20"/>
               </w:rPr>
-              <w:t xml:space="preserve"> </w:t>
-            </w:r>
-            <w:r>
-              <w:rPr>
-                <w:rFonts w:ascii="Arial" w:hAnsi="Arial"/>
-                <w:b/>
-                <w:bCs/>
-                <w:color w:val="000000" w:themeColor="text1"/>
-                <w:sz w:val="20"/>
-              </w:rPr>
-              <w:t>Digital Marketing – LinkedIn, Facebook, Google Ads.</w:t>
+              <w:t xml:space="preserve"> Digital Marketing – LinkedIn, Facebook, Google Ads.</w:t>
             </w:r>
           </w:p>
           <w:p>
@@ -1706,17 +1624,7 @@
                 <w:color w:val="000000" w:themeColor="text1"/>
                 <w:sz w:val="20"/>
               </w:rPr>
-              <w:t xml:space="preserve"> </w:t>
-            </w:r>
-            <w:r>
-              <w:rPr>
-                <w:rFonts w:ascii="Arial" w:hAnsi="Arial"/>
-                <w:b/>
-                <w:bCs/>
-                <w:color w:val="000000" w:themeColor="text1"/>
-                <w:sz w:val="20"/>
-              </w:rPr>
-              <w:t>University Partnerships – Free trials to students.</w:t>
+              <w:t xml:space="preserve"> University Partnerships – Free trials to students.</w:t>
             </w:r>
           </w:p>
           <w:p>
@@ -1758,17 +1666,27 @@
                 <w:color w:val="000000" w:themeColor="text1"/>
                 <w:sz w:val="20"/>
               </w:rPr>
-              <w:t xml:space="preserve"> </w:t>
-            </w:r>
-            <w:r>
-              <w:rPr>
-                <w:rFonts w:ascii="Arial" w:hAnsi="Arial"/>
-                <w:b/>
-                <w:bCs/>
-                <w:color w:val="000000" w:themeColor="text1"/>
-                <w:sz w:val="20"/>
-              </w:rPr>
-              <w:t>Industry Events – Cairo ICT, IEEE conferences.</w:t>
+              <w:t xml:space="preserve"> Industry Events – Cairo ICT, IEEE conferences</w:t>
+            </w:r>
+            <w:r>
+              <w:rPr>
+                <w:rFonts w:ascii="Arial" w:hAnsi="Arial"/>
+                <w:b/>
+                <w:bCs/>
+                <w:color w:val="000000" w:themeColor="text1"/>
+                <w:sz w:val="20"/>
+              </w:rPr>
+              <w:t>, SUT &amp; NILE Electrical Engineering Events</w:t>
+            </w:r>
+            <w:r>
+              <w:rPr>
+                <w:rFonts w:ascii="Arial" w:hAnsi="Arial"/>
+                <w:b/>
+                <w:bCs/>
+                <w:color w:val="000000" w:themeColor="text1"/>
+                <w:sz w:val="20"/>
+              </w:rPr>
+              <w:t>.</w:t>
             </w:r>
           </w:p>
         </w:tc>
@@ -1888,58 +1806,32 @@
                 <w:color w:val="000000" w:themeColor="text1"/>
                 <w:sz w:val="20"/>
               </w:rPr>
-              <w:t xml:space="preserve"> </w:t>
-            </w:r>
-            <w:r>
-              <w:rPr>
-                <w:rFonts w:ascii="Arial" w:hAnsi="Arial"/>
-                <w:color w:val="000000" w:themeColor="text1"/>
-                <w:sz w:val="20"/>
-              </w:rPr>
-              <w:t>Development – $100</w:t>
-            </w:r>
-            <w:r>
-              <w:rPr>
-                <w:rFonts w:ascii="Arial" w:hAnsi="Arial"/>
-                <w:color w:val="000000" w:themeColor="text1"/>
-                <w:sz w:val="20"/>
-              </w:rPr>
-              <w:t xml:space="preserve"> </w:t>
-            </w:r>
-            <w:r>
-              <w:rPr>
-                <w:rFonts w:ascii="Arial" w:hAnsi="Arial"/>
-                <w:color w:val="000000" w:themeColor="text1"/>
-                <w:sz w:val="20"/>
-              </w:rPr>
-              <w:t>–</w:t>
-            </w:r>
-            <w:r>
-              <w:rPr>
-                <w:rFonts w:ascii="Arial" w:hAnsi="Arial"/>
-                <w:color w:val="000000" w:themeColor="text1"/>
-                <w:sz w:val="20"/>
-              </w:rPr>
-              <w:t xml:space="preserve"> </w:t>
-            </w:r>
-            <w:r>
-              <w:rPr>
-                <w:rFonts w:ascii="Arial" w:hAnsi="Arial"/>
-                <w:color w:val="000000" w:themeColor="text1"/>
-                <w:sz w:val="20"/>
-              </w:rPr>
-              <w:t>$150/month (team salaries).</w:t>
-            </w:r>
-          </w:p>
-          <w:p>
-            <w:pPr>
-              <w:ind w:right="-32"/>
-              <w:rPr>
-                <w:rFonts w:ascii="Arial" w:hAnsi="Arial"/>
-                <w:color w:val="000000" w:themeColor="text1"/>
-                <w:sz w:val="20"/>
-              </w:rPr>
-            </w:pPr>
+              <w:t>Domain Name “Cloud Startup – Hostinger”: 28</w:t>
+            </w:r>
+            <w:r>
+              <w:rPr>
+                <w:rFonts w:ascii="Arial" w:hAnsi="Arial"/>
+                <w:color w:val="000000" w:themeColor="text1"/>
+                <w:sz w:val="20"/>
+              </w:rPr>
+              <w:t>$</w:t>
+            </w:r>
+            <w:r>
+              <w:rPr>
+                <w:rFonts w:ascii="Arial" w:hAnsi="Arial"/>
+                <w:color w:val="000000" w:themeColor="text1"/>
+                <w:sz w:val="20"/>
+              </w:rPr>
+              <w:t>/month</w:t>
+            </w:r>
+            <w:r>
+              <w:rPr>
+                <w:rFonts w:ascii="Arial" w:hAnsi="Arial"/>
+                <w:color w:val="000000" w:themeColor="text1"/>
+                <w:sz w:val="20"/>
+              </w:rPr>
+              <w:t>.</w:t>
+            </w:r>
           </w:p>
           <w:p>
             <w:pPr>
@@ -1967,74 +1859,32 @@
                 <w:color w:val="000000" w:themeColor="text1"/>
                 <w:sz w:val="20"/>
               </w:rPr>
-              <w:t xml:space="preserve"> </w:t>
-            </w:r>
-            <w:r>
-              <w:rPr>
-                <w:rFonts w:ascii="Arial" w:hAnsi="Arial"/>
-                <w:color w:val="000000" w:themeColor="text1"/>
-                <w:sz w:val="20"/>
-              </w:rPr>
-              <w:t>Cloud Hosting "Hostinger" – $</w:t>
-            </w:r>
-            <w:r>
-              <w:rPr>
-                <w:rFonts w:ascii="Arial" w:hAnsi="Arial"/>
-                <w:color w:val="000000" w:themeColor="text1"/>
-                <w:sz w:val="20"/>
-              </w:rPr>
-              <w:t xml:space="preserve">5 </w:t>
-            </w:r>
-            <w:r>
-              <w:rPr>
-                <w:rFonts w:ascii="Arial" w:hAnsi="Arial"/>
-                <w:color w:val="000000" w:themeColor="text1"/>
-                <w:sz w:val="20"/>
-              </w:rPr>
-              <w:t>–</w:t>
-            </w:r>
-            <w:r>
-              <w:rPr>
-                <w:rFonts w:ascii="Arial" w:hAnsi="Arial"/>
-                <w:color w:val="000000" w:themeColor="text1"/>
-                <w:sz w:val="20"/>
-              </w:rPr>
-              <w:t xml:space="preserve"> </w:t>
-            </w:r>
-            <w:r>
-              <w:rPr>
-                <w:rFonts w:ascii="Arial" w:hAnsi="Arial"/>
-                <w:color w:val="000000" w:themeColor="text1"/>
-                <w:sz w:val="20"/>
-              </w:rPr>
-              <w:t>$</w:t>
-            </w:r>
-            <w:r>
-              <w:rPr>
-                <w:rFonts w:ascii="Arial" w:hAnsi="Arial"/>
-                <w:color w:val="000000" w:themeColor="text1"/>
-                <w:sz w:val="20"/>
-              </w:rPr>
-              <w:t>7</w:t>
-            </w:r>
-            <w:r>
-              <w:rPr>
-                <w:rFonts w:ascii="Arial" w:hAnsi="Arial"/>
-                <w:color w:val="000000" w:themeColor="text1"/>
-                <w:sz w:val="20"/>
-              </w:rPr>
-              <w:t>/month.</w:t>
-            </w:r>
-          </w:p>
-          <w:p>
-            <w:pPr>
-              <w:ind w:right="-32"/>
-              <w:rPr>
-                <w:rFonts w:ascii="Arial" w:hAnsi="Arial"/>
-                <w:color w:val="000000" w:themeColor="text1"/>
-                <w:sz w:val="20"/>
-              </w:rPr>
-            </w:pPr>
+              <w:t xml:space="preserve"> Hosting Plan “</w:t>
+            </w:r>
+            <w:r>
+              <w:rPr>
+                <w:rFonts w:ascii="Arial" w:hAnsi="Arial"/>
+                <w:color w:val="000000" w:themeColor="text1"/>
+                <w:sz w:val="20"/>
+              </w:rPr>
+              <w:t>Hostinger – Premium Plan: 5</w:t>
+            </w:r>
+            <w:r>
+              <w:rPr>
+                <w:rFonts w:ascii="Arial" w:hAnsi="Arial"/>
+                <w:color w:val="000000" w:themeColor="text1"/>
+                <w:sz w:val="20"/>
+              </w:rPr>
+              <w:t>$/month</w:t>
+            </w:r>
+            <w:r>
+              <w:rPr>
+                <w:rFonts w:ascii="Arial" w:hAnsi="Arial"/>
+                <w:color w:val="000000" w:themeColor="text1"/>
+                <w:sz w:val="20"/>
+              </w:rPr>
+              <w:t>.</w:t>
+            </w:r>
           </w:p>
           <w:p>
             <w:pPr>
@@ -2062,58 +1912,24 @@
                 <w:color w:val="000000" w:themeColor="text1"/>
                 <w:sz w:val="20"/>
               </w:rPr>
-              <w:t xml:space="preserve"> </w:t>
-            </w:r>
-            <w:r>
-              <w:rPr>
-                <w:rFonts w:ascii="Arial" w:hAnsi="Arial"/>
-                <w:color w:val="000000" w:themeColor="text1"/>
-                <w:sz w:val="20"/>
-              </w:rPr>
-              <w:t>Marketing ''Green Mind - Online Advertising and Media Buying Management Prices" – $340</w:t>
-            </w:r>
-            <w:r>
-              <w:rPr>
-                <w:rFonts w:ascii="Arial" w:hAnsi="Arial"/>
-                <w:color w:val="000000" w:themeColor="text1"/>
-                <w:sz w:val="20"/>
-              </w:rPr>
-              <w:t xml:space="preserve"> </w:t>
-            </w:r>
-            <w:r>
-              <w:rPr>
-                <w:rFonts w:ascii="Arial" w:hAnsi="Arial"/>
-                <w:color w:val="000000" w:themeColor="text1"/>
-                <w:sz w:val="20"/>
-              </w:rPr>
-              <w:t>–</w:t>
-            </w:r>
-            <w:r>
-              <w:rPr>
-                <w:rFonts w:ascii="Arial" w:hAnsi="Arial"/>
-                <w:color w:val="000000" w:themeColor="text1"/>
-                <w:sz w:val="20"/>
-              </w:rPr>
-              <w:t xml:space="preserve"> </w:t>
-            </w:r>
-            <w:r>
-              <w:rPr>
-                <w:rFonts w:ascii="Arial" w:hAnsi="Arial"/>
-                <w:color w:val="000000" w:themeColor="text1"/>
-                <w:sz w:val="20"/>
-              </w:rPr>
-              <w:t>$450/month (ads, events).</w:t>
-            </w:r>
-          </w:p>
-          <w:p>
-            <w:pPr>
-              <w:ind w:right="-32"/>
-              <w:rPr>
-                <w:rFonts w:ascii="Arial" w:hAnsi="Arial"/>
-                <w:color w:val="000000" w:themeColor="text1"/>
-                <w:sz w:val="20"/>
-              </w:rPr>
-            </w:pPr>
+              <w:t>Cust</w:t>
+            </w:r>
+            <w:r>
+              <w:rPr>
+                <w:rFonts w:ascii="Arial" w:hAnsi="Arial"/>
+                <w:color w:val="000000" w:themeColor="text1"/>
+                <w:sz w:val="20"/>
+              </w:rPr>
+              <w:t>om Email “Spaceship”: 2$/month</w:t>
+            </w:r>
+            <w:r>
+              <w:rPr>
+                <w:rFonts w:ascii="Arial" w:hAnsi="Arial"/>
+                <w:color w:val="000000" w:themeColor="text1"/>
+                <w:sz w:val="20"/>
+              </w:rPr>
+              <w:t>.</w:t>
+            </w:r>
           </w:p>
           <w:p>
             <w:pPr>
@@ -2149,6 +1965,43 @@
                 <w:color w:val="000000" w:themeColor="text1"/>
                 <w:sz w:val="20"/>
               </w:rPr>
+              <w:t>Marketing ''Green Mind - Online Advertising and Media Buying Management Prices" – $340/month (ads, events).</w:t>
+            </w:r>
+          </w:p>
+          <w:p>
+            <w:pPr>
+              <w:ind w:right="-32"/>
+              <w:rPr>
+                <w:rFonts w:ascii="Arial" w:hAnsi="Arial"/>
+                <w:color w:val="000000" w:themeColor="text1"/>
+                <w:sz w:val="20"/>
+              </w:rPr>
+            </w:pPr>
+            <w:r>
+              <w:rPr>
+                <w:rFonts w:ascii="Segoe UI Symbol" w:hAnsi="Segoe UI Symbol" w:cs="Segoe UI Symbol"/>
+                <w:b w:val="0"/>
+                <w:bCs w:val="0"/>
+                <w:color w:val="000000" w:themeColor="text1"/>
+                <w:sz w:val="22"/>
+                <w:szCs w:val="22"/>
+              </w:rPr>
+              <w:t>🔹</w:t>
+            </w:r>
+            <w:r>
+              <w:rPr>
+                <w:rFonts w:ascii="Arial" w:hAnsi="Arial"/>
+                <w:color w:val="000000" w:themeColor="text1"/>
+                <w:sz w:val="20"/>
+              </w:rPr>
+              <w:t xml:space="preserve"> </w:t>
+            </w:r>
+            <w:r>
+              <w:rPr>
+                <w:rFonts w:ascii="Arial" w:hAnsi="Arial"/>
+                <w:color w:val="000000" w:themeColor="text1"/>
+                <w:sz w:val="20"/>
+              </w:rPr>
               <w:t xml:space="preserve">Support &amp; </w:t>
             </w:r>
           </w:p>
@@ -2167,40 +2020,18 @@
                 <w:color w:val="000000" w:themeColor="text1"/>
                 <w:sz w:val="20"/>
               </w:rPr>
-              <w:t>Maintenance – $150</w:t>
-            </w:r>
-            <w:r>
-              <w:rPr>
-                <w:rFonts w:ascii="Arial" w:hAnsi="Arial"/>
-                <w:color w:val="000000" w:themeColor="text1"/>
-                <w:sz w:val="20"/>
-              </w:rPr>
-              <w:t xml:space="preserve"> </w:t>
-            </w:r>
-            <w:r>
-              <w:rPr>
-                <w:rFonts w:ascii="Arial" w:hAnsi="Arial"/>
-                <w:color w:val="000000" w:themeColor="text1"/>
-                <w:sz w:val="20"/>
-              </w:rPr>
-              <w:t>–</w:t>
-            </w:r>
-            <w:r>
-              <w:rPr>
-                <w:rFonts w:ascii="Arial" w:hAnsi="Arial"/>
-                <w:color w:val="000000" w:themeColor="text1"/>
-                <w:sz w:val="20"/>
-              </w:rPr>
-              <w:t xml:space="preserve"> </w:t>
-            </w:r>
-            <w:r>
-              <w:rPr>
-                <w:rFonts w:ascii="Arial" w:hAnsi="Arial"/>
-                <w:color w:val="000000" w:themeColor="text1"/>
-                <w:sz w:val="20"/>
-              </w:rPr>
-              <w:t>$250/month.</w:t>
-            </w:r>
+              <w:t>Maintenance – $100</w:t>
+            </w:r>
+            <w:r>
+              <w:rPr>
+                <w:rFonts w:ascii="Arial" w:hAnsi="Arial"/>
+                <w:color w:val="000000" w:themeColor="text1"/>
+                <w:sz w:val="20"/>
+              </w:rPr>
+              <w:t>/month.</w:t>
+            </w:r>
+            <w:bookmarkStart w:id="0" w:name="_GoBack"/>
+            <w:bookmarkEnd w:id="0"/>
           </w:p>
         </w:tc>
         <w:tc>
@@ -2234,18 +2065,61 @@
                 <w:color w:val="000000" w:themeColor="text1"/>
                 <w:sz w:val="20"/>
               </w:rPr>
+              <w:t xml:space="preserve"> In</w:t>
+            </w:r>
+            <w:r>
+              <w:rPr>
+                <w:rFonts w:ascii="Arial" w:hAnsi="Arial"/>
+                <w:b/>
+                <w:bCs/>
+                <w:color w:val="000000" w:themeColor="text1"/>
+                <w:sz w:val="20"/>
+              </w:rPr>
+              <w:t xml:space="preserve">dividual Subscriptions (B2C): </w:t>
+            </w:r>
+            <w:r>
+              <w:rPr>
+                <w:rFonts w:ascii="Arial" w:hAnsi="Arial"/>
+                <w:b/>
+                <w:bCs/>
+                <w:color w:val="000000" w:themeColor="text1"/>
+                <w:sz w:val="20"/>
+              </w:rPr>
+              <w:t>5~10</w:t>
+            </w:r>
+            <w:r>
+              <w:rPr>
+                <w:rFonts w:ascii="Arial" w:hAnsi="Arial"/>
+                <w:b/>
+                <w:bCs/>
+                <w:color w:val="000000" w:themeColor="text1"/>
+                <w:sz w:val="20"/>
+              </w:rPr>
+              <w:t>$/month.</w:t>
+            </w:r>
+          </w:p>
+          <w:p>
+            <w:pPr>
+              <w:ind w:right="-18"/>
+              <w:cnfStyle w:val="000000100000" w:firstRow="0" w:lastRow="0" w:firstColumn="0" w:lastColumn="0" w:oddVBand="0" w:evenVBand="0" w:oddHBand="1" w:evenHBand="0" w:firstRowFirstColumn="0" w:firstRowLastColumn="0" w:lastRowFirstColumn="0" w:lastRowLastColumn="0"/>
+              <w:rPr>
+                <w:rFonts w:ascii="Arial" w:hAnsi="Arial"/>
+                <w:b/>
+                <w:bCs/>
+                <w:color w:val="000000" w:themeColor="text1"/>
+                <w:sz w:val="20"/>
+              </w:rPr>
+            </w:pPr>
+            <w:r>
+              <w:rPr>
+                <w:rFonts w:ascii="Arial" w:hAnsi="Arial"/>
+                <w:b/>
+                <w:bCs/>
+                <w:color w:val="000000" w:themeColor="text1"/>
+                <w:sz w:val="20"/>
+              </w:rPr>
               <w:t xml:space="preserve"> </w:t>
             </w:r>
-            <w:r>
-              <w:rPr>
-                <w:rFonts w:ascii="Arial" w:hAnsi="Arial"/>
-                <w:b/>
-                <w:bCs/>
-                <w:color w:val="000000" w:themeColor="text1"/>
-                <w:sz w:val="20"/>
-              </w:rPr>
-              <w:t>Freemium Model – Free basic, $5–$15/month premium.</w:t>
-            </w:r>
           </w:p>
           <w:p>
             <w:pPr>
@@ -2259,6 +2133,62 @@
                 <w:sz w:val="20"/>
               </w:rPr>
             </w:pPr>
+            <w:r>
+              <w:rPr>
+                <w:rFonts w:ascii="Segoe UI Symbol" w:hAnsi="Segoe UI Symbol" w:cs="Segoe UI Symbol"/>
+              </w:rPr>
+              <w:t>🔹</w:t>
+            </w:r>
+            <w:r>
+              <w:rPr>
+                <w:rFonts w:ascii="Arial" w:hAnsi="Arial"/>
+                <w:b/>
+                <w:bCs/>
+                <w:color w:val="000000" w:themeColor="text1"/>
+                <w:sz w:val="20"/>
+              </w:rPr>
+              <w:t xml:space="preserve"> Enterprise Licensing</w:t>
+            </w:r>
+            <w:r>
+              <w:rPr>
+                <w:rFonts w:ascii="Arial" w:hAnsi="Arial"/>
+                <w:b/>
+                <w:bCs/>
+                <w:color w:val="000000" w:themeColor="text1"/>
+                <w:sz w:val="20"/>
+              </w:rPr>
+              <w:t xml:space="preserve"> (B2B) – </w:t>
+            </w:r>
+            <w:r>
+              <w:rPr>
+                <w:rFonts w:ascii="Arial" w:hAnsi="Arial"/>
+                <w:b/>
+                <w:bCs/>
+                <w:color w:val="000000" w:themeColor="text1"/>
+                <w:sz w:val="20"/>
+              </w:rPr>
+              <w:t>100$</w:t>
+            </w:r>
+            <w:r>
+              <w:rPr>
+                <w:rFonts w:ascii="Arial" w:hAnsi="Arial"/>
+                <w:b/>
+                <w:bCs/>
+                <w:color w:val="000000" w:themeColor="text1"/>
+                <w:sz w:val="20"/>
+              </w:rPr>
+              <w:t>/month</w:t>
+            </w:r>
+            <w:r>
+              <w:rPr>
+                <w:rFonts w:ascii="Arial" w:hAnsi="Arial"/>
+                <w:b/>
+                <w:bCs/>
+                <w:color w:val="000000" w:themeColor="text1"/>
+                <w:sz w:val="20"/>
+              </w:rPr>
+              <w:t>.</w:t>
+            </w:r>
           </w:p>
           <w:p>
             <w:pPr>
@@ -2272,6 +2202,19 @@
                 <w:sz w:val="20"/>
               </w:rPr>
             </w:pPr>
+          </w:p>
+          <w:p>
+            <w:pPr>
+              <w:ind w:right="-18"/>
+              <w:cnfStyle w:val="000000100000" w:firstRow="0" w:lastRow="0" w:firstColumn="0" w:lastColumn="0" w:oddVBand="0" w:evenVBand="0" w:oddHBand="1" w:evenHBand="0" w:firstRowFirstColumn="0" w:firstRowLastColumn="0" w:lastRowFirstColumn="0" w:lastRowLastColumn="0"/>
+              <w:rPr>
+                <w:rFonts w:ascii="Arial" w:hAnsi="Arial"/>
+                <w:b/>
+                <w:bCs/>
+                <w:color w:val="000000" w:themeColor="text1"/>
+                <w:sz w:val="20"/>
+              </w:rPr>
+            </w:pPr>
             <w:r>
               <w:rPr>
                 <w:rFonts w:ascii="Segoe UI Symbol" w:hAnsi="Segoe UI Symbol" w:cs="Segoe UI Symbol"/>
@@ -2286,69 +2229,17 @@
                 <w:color w:val="000000" w:themeColor="text1"/>
                 <w:sz w:val="20"/>
               </w:rPr>
-              <w:t xml:space="preserve"> </w:t>
-            </w:r>
-            <w:r>
-              <w:rPr>
-                <w:rFonts w:ascii="Arial" w:hAnsi="Arial"/>
-                <w:b/>
-                <w:bCs/>
-                <w:color w:val="000000" w:themeColor="text1"/>
-                <w:sz w:val="20"/>
-              </w:rPr>
-              <w:t>Enterprise Licensing – $1,000–$5,000/year.</w:t>
-            </w:r>
-          </w:p>
-          <w:p>
-            <w:pPr>
-              <w:ind w:right="-18"/>
-              <w:cnfStyle w:val="000000100000" w:firstRow="0" w:lastRow="0" w:firstColumn="0" w:lastColumn="0" w:oddVBand="0" w:evenVBand="0" w:oddHBand="1" w:evenHBand="0" w:firstRowFirstColumn="0" w:firstRowLastColumn="0" w:lastRowFirstColumn="0" w:lastRowLastColumn="0"/>
-              <w:rPr>
-                <w:rFonts w:ascii="Arial" w:hAnsi="Arial"/>
-                <w:b/>
-                <w:bCs/>
-                <w:color w:val="000000" w:themeColor="text1"/>
-                <w:sz w:val="20"/>
-              </w:rPr>
-            </w:pPr>
-          </w:p>
-          <w:p>
-            <w:pPr>
-              <w:ind w:right="-18"/>
-              <w:cnfStyle w:val="000000100000" w:firstRow="0" w:lastRow="0" w:firstColumn="0" w:lastColumn="0" w:oddVBand="0" w:evenVBand="0" w:oddHBand="1" w:evenHBand="0" w:firstRowFirstColumn="0" w:firstRowLastColumn="0" w:lastRowFirstColumn="0" w:lastRowLastColumn="0"/>
-              <w:rPr>
-                <w:rFonts w:ascii="Arial" w:hAnsi="Arial"/>
-                <w:b/>
-                <w:bCs/>
-                <w:color w:val="000000" w:themeColor="text1"/>
-                <w:sz w:val="20"/>
-              </w:rPr>
-            </w:pPr>
-            <w:r>
-              <w:rPr>
-                <w:rFonts w:ascii="Segoe UI Symbol" w:hAnsi="Segoe UI Symbol" w:cs="Segoe UI Symbol"/>
-              </w:rPr>
-              <w:t>🔹</w:t>
-            </w:r>
-            <w:r>
-              <w:rPr>
-                <w:rFonts w:ascii="Arial" w:hAnsi="Arial"/>
-                <w:b/>
-                <w:bCs/>
-                <w:color w:val="000000" w:themeColor="text1"/>
-                <w:sz w:val="20"/>
-              </w:rPr>
-              <w:t xml:space="preserve"> </w:t>
-            </w:r>
-            <w:r>
-              <w:rPr>
-                <w:rFonts w:ascii="Arial" w:hAnsi="Arial"/>
-                <w:b/>
-                <w:bCs/>
-                <w:color w:val="000000" w:themeColor="text1"/>
-                <w:sz w:val="20"/>
-              </w:rPr>
-              <w:t>API Sales – $250/year for integrations.</w:t>
+              <w:t xml:space="preserve"> API Sales – 200$</w:t>
+            </w:r>
+            <w:r>
+              <w:rPr>
+                <w:rFonts w:ascii="Arial" w:hAnsi="Arial"/>
+                <w:b/>
+                <w:bCs/>
+                <w:color w:val="000000" w:themeColor="text1"/>
+                <w:sz w:val="20"/>
+              </w:rPr>
+              <w:t>/year for integrations.</w:t>
             </w:r>
           </w:p>
         </w:tc>

</xml_diff>